<commit_message>
Version 1.0.1 Added functionality for an autostop at a set time
</commit_message>
<xml_diff>
--- a/Manuals/Tombola Functional Description.docx
+++ b/Manuals/Tombola Functional Description.docx
@@ -1660,31 +1660,16 @@
       <w:bookmarkEnd w:id="3"/>
     </w:p>
     <w:p>
-      <w:r>
-        <w:fldChar w:fldCharType="begin"/>
-      </w:r>
-      <w:r>
-        <w:instrText xml:space="preserve"> TOC \h \z \c "Table" </w:instrText>
-      </w:r>
-      <w:r>
-        <w:fldChar w:fldCharType="separate"/>
-      </w:r>
-      <w:r>
-        <w:rPr>
-          <w:b/>
-          <w:bCs/>
-          <w:noProof/>
-        </w:rPr>
-        <w:t>No table of figures entries found.</w:t>
-      </w:r>
-      <w:r>
-        <w:rPr>
-          <w:b/>
-          <w:bCs/>
-          <w:noProof/>
-        </w:rPr>
-        <w:fldChar w:fldCharType="end"/>
-      </w:r>
+      <w:fldSimple w:instr=" TOC \h \z \c &quot;Table&quot; ">
+        <w:r>
+          <w:rPr>
+            <w:b/>
+            <w:bCs/>
+            <w:noProof/>
+          </w:rPr>
+          <w:t>No table of figures entries found.</w:t>
+        </w:r>
+      </w:fldSimple>
     </w:p>
     <w:p>
       <w:pPr>
@@ -2080,9 +2065,9 @@
           <w:lang w:eastAsia="en-GB"/>
         </w:rPr>
         <w:drawing>
-          <wp:inline distT="0" distB="0" distL="0" distR="0" wp14:anchorId="5A4A7BF0" wp14:editId="42D1D3FA">
-            <wp:extent cx="5744200" cy="2891436"/>
-            <wp:effectExtent l="0" t="0" r="9525" b="4445"/>
+          <wp:inline distT="0" distB="0" distL="0" distR="0" wp14:anchorId="5A4A7BF0" wp14:editId="0DAAC2E8">
+            <wp:extent cx="5435900" cy="2891436"/>
+            <wp:effectExtent l="0" t="0" r="0" b="4445"/>
             <wp:docPr id="2" name="Picture 2"/>
             <wp:cNvGraphicFramePr>
               <a:graphicFrameLocks xmlns:a="http://schemas.openxmlformats.org/drawingml/2006/main" noChangeAspect="1"/>
@@ -2103,7 +2088,7 @@
                   <pic:spPr>
                     <a:xfrm>
                       <a:off x="0" y="0"/>
-                      <a:ext cx="5744200" cy="2891436"/>
+                      <a:ext cx="5435900" cy="2891436"/>
                     </a:xfrm>
                     <a:prstGeom prst="rect">
                       <a:avLst/>
@@ -2127,27 +2112,14 @@
       <w:r>
         <w:t xml:space="preserve">Figure </w:t>
       </w:r>
-      <w:r>
-        <w:fldChar w:fldCharType="begin"/>
-      </w:r>
-      <w:r>
-        <w:instrText xml:space="preserve"> SEQ Figure \* ARABIC </w:instrText>
-      </w:r>
-      <w:r>
-        <w:fldChar w:fldCharType="separate"/>
-      </w:r>
-      <w:r>
-        <w:rPr>
-          <w:noProof/>
-        </w:rPr>
-        <w:t>1</w:t>
-      </w:r>
-      <w:r>
-        <w:rPr>
-          <w:noProof/>
-        </w:rPr>
-        <w:fldChar w:fldCharType="end"/>
-      </w:r>
+      <w:fldSimple w:instr=" SEQ Figure \* ARABIC ">
+        <w:r>
+          <w:rPr>
+            <w:noProof/>
+          </w:rPr>
+          <w:t>1</w:t>
+        </w:r>
+      </w:fldSimple>
       <w:r>
         <w:t>: Web status page</w:t>
       </w:r>
@@ -2208,7 +2180,81 @@
         <w:rPr>
           <w:lang w:eastAsia="en-GB"/>
         </w:rPr>
-        <w:t>The Stop button will stop the Tombola Motor.</w:t>
+        <w:t xml:space="preserve">The </w:t>
+      </w:r>
+      <w:r>
+        <w:rPr>
+          <w:lang w:eastAsia="en-GB"/>
+        </w:rPr>
+        <w:t>“</w:t>
+      </w:r>
+      <w:r>
+        <w:rPr>
+          <w:lang w:eastAsia="en-GB"/>
+        </w:rPr>
+        <w:t xml:space="preserve">Stop </w:t>
+      </w:r>
+      <w:r>
+        <w:rPr>
+          <w:lang w:eastAsia="en-GB"/>
+        </w:rPr>
+        <w:t xml:space="preserve">Tombola” </w:t>
+      </w:r>
+      <w:r>
+        <w:rPr>
+          <w:lang w:eastAsia="en-GB"/>
+        </w:rPr>
+        <w:t>button will stop the Tombola Motor.</w:t>
+      </w:r>
+    </w:p>
+    <w:p>
+      <w:pPr>
+        <w:spacing w:line="240" w:lineRule="auto"/>
+        <w:jc w:val="left"/>
+        <w:rPr>
+          <w:lang w:eastAsia="en-GB"/>
+        </w:rPr>
+      </w:pPr>
+    </w:p>
+    <w:p>
+      <w:pPr>
+        <w:spacing w:line="240" w:lineRule="auto"/>
+        <w:jc w:val="left"/>
+        <w:rPr>
+          <w:lang w:eastAsia="en-GB"/>
+        </w:rPr>
+      </w:pPr>
+      <w:r>
+        <w:rPr>
+          <w:lang w:eastAsia="en-GB"/>
+        </w:rPr>
+        <w:t xml:space="preserve">The “Update Stop Time” </w:t>
+      </w:r>
+      <w:r>
+        <w:rPr>
+          <w:lang w:eastAsia="en-GB"/>
+        </w:rPr>
+        <w:t xml:space="preserve">button will allow you to change the stop time, the check box sets if the </w:t>
+      </w:r>
+      <w:proofErr w:type="spellStart"/>
+      <w:r>
+        <w:rPr>
+          <w:lang w:eastAsia="en-GB"/>
+        </w:rPr>
+        <w:t>autostop</w:t>
+      </w:r>
+      <w:proofErr w:type="spellEnd"/>
+      <w:r>
+        <w:rPr>
+          <w:lang w:eastAsia="en-GB"/>
+        </w:rPr>
+        <w:t xml:space="preserve"> is enabled.</w:t>
+      </w:r>
+      <w:r>
+        <w:rPr>
+          <w:lang w:eastAsia="en-GB"/>
+        </w:rPr>
+        <w:t xml:space="preserve"> If auto stop is enabled and you the restart the Tombola it will immediately auto stop!</w:t>
       </w:r>
     </w:p>
     <w:p>
@@ -9894,9 +9940,12 @@
 </file>
 
 <file path=customXml/item1.xml><?xml version="1.0" encoding="utf-8"?>
-<p:properties xmlns:p="http://schemas.microsoft.com/office/2006/metadata/properties" xmlns:xsi="http://www.w3.org/2001/XMLSchema-instance" xmlns:pc="http://schemas.microsoft.com/office/infopath/2007/PartnerControls">
-  <documentManagement/>
-</p:properties>
+<?mso-contentType ?>
+<FormTemplates xmlns="http://schemas.microsoft.com/sharepoint/v3/contenttype/forms">
+  <Display>DocumentLibraryForm</Display>
+  <Edit>DocumentLibraryForm</Edit>
+  <New>DocumentLibraryForm</New>
+</FormTemplates>
 </file>
 
 <file path=customXml/item2.xml><?xml version="1.0" encoding="utf-8"?>
@@ -10070,12 +10119,9 @@
 </file>
 
 <file path=customXml/item3.xml><?xml version="1.0" encoding="utf-8"?>
-<?mso-contentType ?>
-<FormTemplates xmlns="http://schemas.microsoft.com/sharepoint/v3/contenttype/forms">
-  <Display>DocumentLibraryForm</Display>
-  <Edit>DocumentLibraryForm</Edit>
-  <New>DocumentLibraryForm</New>
-</FormTemplates>
+<p:properties xmlns:p="http://schemas.microsoft.com/office/2006/metadata/properties" xmlns:xsi="http://www.w3.org/2001/XMLSchema-instance" xmlns:pc="http://schemas.microsoft.com/office/infopath/2007/PartnerControls">
+  <documentManagement/>
+</p:properties>
 </file>
 
 <file path=customXml/item4.xml><?xml version="1.0" encoding="utf-8"?>
@@ -10083,10 +10129,9 @@
 </file>
 
 <file path=customXml/itemProps1.xml><?xml version="1.0" encoding="utf-8"?>
-<ds:datastoreItem xmlns:ds="http://schemas.openxmlformats.org/officeDocument/2006/customXml" ds:itemID="{31494B04-38A1-41C4-A121-EC85404C6CA0}">
+<ds:datastoreItem xmlns:ds="http://schemas.openxmlformats.org/officeDocument/2006/customXml" ds:itemID="{F5338498-DC6E-4E87-863B-59BF1043B128}">
   <ds:schemaRefs>
-    <ds:schemaRef ds:uri="http://schemas.microsoft.com/office/2006/metadata/properties"/>
-    <ds:schemaRef ds:uri="http://schemas.microsoft.com/office/infopath/2007/PartnerControls"/>
+    <ds:schemaRef ds:uri="http://schemas.microsoft.com/sharepoint/v3/contenttype/forms"/>
   </ds:schemaRefs>
 </ds:datastoreItem>
 </file>
@@ -10110,9 +10155,10 @@
 </file>
 
 <file path=customXml/itemProps3.xml><?xml version="1.0" encoding="utf-8"?>
-<ds:datastoreItem xmlns:ds="http://schemas.openxmlformats.org/officeDocument/2006/customXml" ds:itemID="{F5338498-DC6E-4E87-863B-59BF1043B128}">
+<ds:datastoreItem xmlns:ds="http://schemas.openxmlformats.org/officeDocument/2006/customXml" ds:itemID="{31494B04-38A1-41C4-A121-EC85404C6CA0}">
   <ds:schemaRefs>
-    <ds:schemaRef ds:uri="http://schemas.microsoft.com/sharepoint/v3/contenttype/forms"/>
+    <ds:schemaRef ds:uri="http://schemas.microsoft.com/office/2006/metadata/properties"/>
+    <ds:schemaRef ds:uri="http://schemas.microsoft.com/office/infopath/2007/PartnerControls"/>
   </ds:schemaRefs>
 </ds:datastoreItem>
 </file>

</xml_diff>